<commit_message>
descricao de processos gerenciar produtos
</commit_message>
<xml_diff>
--- a/docs/ARTEFATOS(15-23)/Gerenciar_Produtos/Descrição dos processos_GERENCIAR_PRODUTOS.docx
+++ b/docs/ARTEFATOS(15-23)/Gerenciar_Produtos/Descrição dos processos_GERENCIAR_PRODUTOS.docx
@@ -105,7 +105,16 @@
           <w:sz w:val="20"/>
           <w:szCs w:val="20"/>
         </w:rPr>
-        <w:t xml:space="preserve">Evento: </w:t>
+        <w:t>E</w:t>
+      </w:r>
+      <w:r>
+        <w:rPr>
+          <w:rFonts w:eastAsia="Times New Roman" w:cs="Times New Roman" w:ascii="Arial" w:hAnsi="Arial"/>
+          <w:b/>
+          <w:sz w:val="20"/>
+          <w:szCs w:val="20"/>
+        </w:rPr>
+        <w:t xml:space="preserve">vento: </w:t>
       </w:r>
       <w:r>
         <w:rPr>
@@ -185,22 +194,23 @@
         <w:spacing w:lineRule="auto" w:line="360"/>
         <w:ind w:firstLine="426"/>
         <w:jc w:val="both"/>
-        <w:rPr>
-          <w:rFonts w:ascii="Arial" w:hAnsi="Arial"/>
-          <w:sz w:val="20"/>
-          <w:szCs w:val="20"/>
-        </w:rPr>
-      </w:pPr>
-      <w:bookmarkStart w:id="0" w:name="__DdeLink__44_529491950"/>
-      <w:r>
-        <w:rPr>
-          <w:rFonts w:eastAsia="Times New Roman" w:cs="Times New Roman" w:ascii="Arial" w:hAnsi="Arial"/>
-          <w:sz w:val="20"/>
-          <w:szCs w:val="20"/>
-        </w:rPr>
-        <w:t>Funcionários/Gerente</w:t>
+        <w:rPr/>
+      </w:pPr>
+      <w:bookmarkStart w:id="0" w:name="__DdeLink__41_825528355"/>
+      <w:bookmarkStart w:id="1" w:name="__DdeLink__44_529491950"/>
+      <w:r>
+        <w:rPr>
+          <w:rFonts w:eastAsia="Times New Roman" w:cs="Times New Roman" w:ascii="Arial" w:hAnsi="Arial"/>
+          <w:color w:val="auto"/>
+          <w:kern w:val="0"/>
+          <w:sz w:val="20"/>
+          <w:szCs w:val="20"/>
+          <w:lang w:val="pt-BR" w:eastAsia="zh-CN" w:bidi="hi-IN"/>
+        </w:rPr>
+        <w:t>Cozinheiro</w:t>
       </w:r>
       <w:bookmarkEnd w:id="0"/>
+      <w:bookmarkEnd w:id="1"/>
     </w:p>
     <w:p>
       <w:pPr>
@@ -461,7 +471,16 @@
           <w:sz w:val="20"/>
           <w:szCs w:val="20"/>
         </w:rPr>
-        <w:t>Evento</w:t>
+        <w:t>E</w:t>
+      </w:r>
+      <w:r>
+        <w:rPr>
+          <w:rFonts w:eastAsia="Times New Roman" w:cs="Times New Roman" w:ascii="Arial" w:hAnsi="Arial"/>
+          <w:b/>
+          <w:sz w:val="20"/>
+          <w:szCs w:val="20"/>
+        </w:rPr>
+        <w:t>vento</w:t>
       </w:r>
       <w:r>
         <w:rPr>
@@ -510,11 +529,7 @@
         <w:spacing w:lineRule="auto" w:line="360"/>
         <w:ind w:firstLine="426"/>
         <w:jc w:val="both"/>
-        <w:rPr>
-          <w:rFonts w:ascii="Arial" w:hAnsi="Arial"/>
-          <w:sz w:val="20"/>
-          <w:szCs w:val="20"/>
-        </w:rPr>
+        <w:rPr/>
       </w:pPr>
       <w:r>
         <w:rPr>
@@ -531,7 +546,18 @@
           <w:sz w:val="20"/>
           <w:szCs w:val="20"/>
         </w:rPr>
-        <w:t>: Funcionários/Gerente</w:t>
+        <w:t xml:space="preserve">: </w:t>
+      </w:r>
+      <w:r>
+        <w:rPr>
+          <w:rFonts w:eastAsia="Times New Roman" w:cs="Times New Roman" w:ascii="Arial" w:hAnsi="Arial"/>
+          <w:color w:val="auto"/>
+          <w:kern w:val="0"/>
+          <w:sz w:val="20"/>
+          <w:szCs w:val="20"/>
+          <w:lang w:val="pt-BR" w:eastAsia="zh-CN" w:bidi="hi-IN"/>
+        </w:rPr>
+        <w:t>Cozinheiro</w:t>
       </w:r>
     </w:p>
     <w:p>
@@ -804,7 +830,16 @@
           <w:sz w:val="20"/>
           <w:szCs w:val="20"/>
         </w:rPr>
-        <w:t xml:space="preserve">Evento: </w:t>
+        <w:t>E</w:t>
+      </w:r>
+      <w:r>
+        <w:rPr>
+          <w:rFonts w:eastAsia="Times New Roman" w:cs="Times New Roman" w:ascii="Arial" w:hAnsi="Arial"/>
+          <w:b/>
+          <w:sz w:val="20"/>
+          <w:szCs w:val="20"/>
+        </w:rPr>
+        <w:t xml:space="preserve">vento: </w:t>
       </w:r>
       <w:r>
         <w:rPr>
@@ -867,10 +902,15 @@
       <w:r>
         <w:rPr>
           <w:rFonts w:eastAsia="Times New Roman" w:cs="Times New Roman" w:ascii="Arial" w:hAnsi="Arial"/>
-          <w:sz w:val="20"/>
-          <w:szCs w:val="20"/>
-        </w:rPr>
-        <w:t>Funcionários/Gerente</w:t>
+          <w:b w:val="false"/>
+          <w:bCs w:val="false"/>
+          <w:color w:val="auto"/>
+          <w:kern w:val="0"/>
+          <w:sz w:val="20"/>
+          <w:szCs w:val="20"/>
+          <w:lang w:val="pt-BR" w:eastAsia="zh-CN" w:bidi="hi-IN"/>
+        </w:rPr>
+        <w:t>Cozinheiro</w:t>
       </w:r>
     </w:p>
     <w:p>

</xml_diff>